<commit_message>
Creacion de diagrama de CU y actualización de CUs
</commit_message>
<xml_diff>
--- a/Documentación/Casos_de_uso/CU_01_sfetecua.docx
+++ b/Documentación/Casos_de_uso/CU_01_sfetecua.docx
@@ -74,7 +74,7 @@
                 <w:b w:val="1"/>
                 <w:rtl w:val="0"/>
               </w:rPr>
-              <w:t xml:space="preserve">NOTIFICAR A LOS MIEMBROS EN UNA LISTA VIRTUAL DE ESPERA</w:t>
+              <w:t xml:space="preserve">NOTIFICAR A MIEMBROS EN LISTA DE ESPERA</w:t>
             </w:r>
             <w:r>
               <w:rPr>
@@ -538,9 +538,7 @@
               <w:spacing w:line="240" w:lineRule="auto"/>
               <w:ind w:left="720" w:hanging="360"/>
               <w:jc w:val="both"/>
-              <w:rPr>
-                <w:color w:val="999999"/>
-              </w:rPr>
+              <w:rPr/>
             </w:pPr>
             <w:r>
               <w:rPr>

</xml_diff>